<commit_message>
Updated the turnin document
</commit_message>
<xml_diff>
--- a/A01_Resp/Ver1_Turnin.docx
+++ b/A01_Resp/Ver1_Turnin.docx
@@ -284,8 +284,6 @@
         </w:rPr>
         <w:t>. I have her permission to use the images and the content from her website.</w:t>
       </w:r>
-      <w:bookmarkStart w:id="0" w:name="_GoBack"/>
-      <w:bookmarkEnd w:id="0"/>
     </w:p>
     <w:p>
       <w:pPr>
@@ -588,14 +586,25 @@
         </w:rPr>
         <w:t xml:space="preserve">- </w:t>
       </w:r>
-      <w:r>
-        <w:rPr>
-          <w:rFonts w:ascii="Helvetica" w:eastAsia="Times New Roman" w:hAnsi="Helvetica" w:cs="Helvetica"/>
-          <w:color w:val="2D3B45"/>
-          <w:sz w:val="21"/>
-          <w:szCs w:val="21"/>
-        </w:rPr>
-        <w:t>img/PhotoShoot_1_big.jpg</w:t>
+      <w:proofErr w:type="spellStart"/>
+      <w:r>
+        <w:rPr>
+          <w:rFonts w:ascii="Helvetica" w:eastAsia="Times New Roman" w:hAnsi="Helvetica" w:cs="Helvetica"/>
+          <w:color w:val="2D3B45"/>
+          <w:sz w:val="21"/>
+          <w:szCs w:val="21"/>
+        </w:rPr>
+        <w:t>img</w:t>
+      </w:r>
+      <w:proofErr w:type="spellEnd"/>
+      <w:r>
+        <w:rPr>
+          <w:rFonts w:ascii="Helvetica" w:eastAsia="Times New Roman" w:hAnsi="Helvetica" w:cs="Helvetica"/>
+          <w:color w:val="2D3B45"/>
+          <w:sz w:val="21"/>
+          <w:szCs w:val="21"/>
+        </w:rPr>
+        <w:t>/PhotoShoot_1_big.jpg</w:t>
       </w:r>
       <w:r>
         <w:rPr>
@@ -606,14 +615,25 @@
         </w:rPr>
         <w:t xml:space="preserve">, </w:t>
       </w:r>
-      <w:r>
-        <w:rPr>
-          <w:rFonts w:ascii="Helvetica" w:eastAsia="Times New Roman" w:hAnsi="Helvetica" w:cs="Helvetica"/>
-          <w:color w:val="2D3B45"/>
-          <w:sz w:val="21"/>
-          <w:szCs w:val="21"/>
-        </w:rPr>
-        <w:t>img/PhotoShoot_1_md.jpg</w:t>
+      <w:proofErr w:type="spellStart"/>
+      <w:r>
+        <w:rPr>
+          <w:rFonts w:ascii="Helvetica" w:eastAsia="Times New Roman" w:hAnsi="Helvetica" w:cs="Helvetica"/>
+          <w:color w:val="2D3B45"/>
+          <w:sz w:val="21"/>
+          <w:szCs w:val="21"/>
+        </w:rPr>
+        <w:t>img</w:t>
+      </w:r>
+      <w:proofErr w:type="spellEnd"/>
+      <w:r>
+        <w:rPr>
+          <w:rFonts w:ascii="Helvetica" w:eastAsia="Times New Roman" w:hAnsi="Helvetica" w:cs="Helvetica"/>
+          <w:color w:val="2D3B45"/>
+          <w:sz w:val="21"/>
+          <w:szCs w:val="21"/>
+        </w:rPr>
+        <w:t>/PhotoShoot_1_md.jpg</w:t>
       </w:r>
       <w:r>
         <w:rPr>
@@ -654,14 +674,25 @@
         </w:rPr>
         <w:t xml:space="preserve">In all 3 pages in the header logo image: </w:t>
       </w:r>
-      <w:r>
-        <w:rPr>
-          <w:rFonts w:ascii="Helvetica" w:eastAsia="Times New Roman" w:hAnsi="Helvetica" w:cs="Helvetica"/>
-          <w:color w:val="2D3B45"/>
-          <w:sz w:val="21"/>
-          <w:szCs w:val="21"/>
-        </w:rPr>
-        <w:t>img/Shiva2-small-grayscale.jpg</w:t>
+      <w:proofErr w:type="spellStart"/>
+      <w:r>
+        <w:rPr>
+          <w:rFonts w:ascii="Helvetica" w:eastAsia="Times New Roman" w:hAnsi="Helvetica" w:cs="Helvetica"/>
+          <w:color w:val="2D3B45"/>
+          <w:sz w:val="21"/>
+          <w:szCs w:val="21"/>
+        </w:rPr>
+        <w:t>img</w:t>
+      </w:r>
+      <w:proofErr w:type="spellEnd"/>
+      <w:r>
+        <w:rPr>
+          <w:rFonts w:ascii="Helvetica" w:eastAsia="Times New Roman" w:hAnsi="Helvetica" w:cs="Helvetica"/>
+          <w:color w:val="2D3B45"/>
+          <w:sz w:val="21"/>
+          <w:szCs w:val="21"/>
+        </w:rPr>
+        <w:t>/Shiva2-small-grayscale.jpg</w:t>
       </w:r>
       <w:r>
         <w:rPr>
@@ -672,14 +703,25 @@
         </w:rPr>
         <w:t xml:space="preserve">, </w:t>
       </w:r>
-      <w:r>
-        <w:rPr>
-          <w:rFonts w:ascii="Helvetica" w:eastAsia="Times New Roman" w:hAnsi="Helvetica" w:cs="Helvetica"/>
-          <w:color w:val="2D3B45"/>
-          <w:sz w:val="21"/>
-          <w:szCs w:val="21"/>
-        </w:rPr>
-        <w:t>img/Shiva2-tiny-grayscale.jpg</w:t>
+      <w:proofErr w:type="spellStart"/>
+      <w:r>
+        <w:rPr>
+          <w:rFonts w:ascii="Helvetica" w:eastAsia="Times New Roman" w:hAnsi="Helvetica" w:cs="Helvetica"/>
+          <w:color w:val="2D3B45"/>
+          <w:sz w:val="21"/>
+          <w:szCs w:val="21"/>
+        </w:rPr>
+        <w:t>img</w:t>
+      </w:r>
+      <w:proofErr w:type="spellEnd"/>
+      <w:r>
+        <w:rPr>
+          <w:rFonts w:ascii="Helvetica" w:eastAsia="Times New Roman" w:hAnsi="Helvetica" w:cs="Helvetica"/>
+          <w:color w:val="2D3B45"/>
+          <w:sz w:val="21"/>
+          <w:szCs w:val="21"/>
+        </w:rPr>
+        <w:t>/Shiva2-tiny-grayscale.jpg</w:t>
       </w:r>
     </w:p>
     <w:p>
@@ -733,14 +775,25 @@
         </w:rPr>
         <w:t xml:space="preserve"> </w:t>
       </w:r>
-      <w:r>
-        <w:rPr>
-          <w:rFonts w:ascii="Helvetica" w:eastAsia="Times New Roman" w:hAnsi="Helvetica" w:cs="Helvetica"/>
-          <w:color w:val="2D3B45"/>
-          <w:sz w:val="21"/>
-          <w:szCs w:val="21"/>
-        </w:rPr>
-        <w:t>img/ghungroo_big.jpg</w:t>
+      <w:proofErr w:type="spellStart"/>
+      <w:r>
+        <w:rPr>
+          <w:rFonts w:ascii="Helvetica" w:eastAsia="Times New Roman" w:hAnsi="Helvetica" w:cs="Helvetica"/>
+          <w:color w:val="2D3B45"/>
+          <w:sz w:val="21"/>
+          <w:szCs w:val="21"/>
+        </w:rPr>
+        <w:t>img</w:t>
+      </w:r>
+      <w:proofErr w:type="spellEnd"/>
+      <w:r>
+        <w:rPr>
+          <w:rFonts w:ascii="Helvetica" w:eastAsia="Times New Roman" w:hAnsi="Helvetica" w:cs="Helvetica"/>
+          <w:color w:val="2D3B45"/>
+          <w:sz w:val="21"/>
+          <w:szCs w:val="21"/>
+        </w:rPr>
+        <w:t>/ghungroo_big.jpg</w:t>
       </w:r>
       <w:r>
         <w:rPr>
@@ -778,14 +831,25 @@
         </w:rPr>
         <w:t xml:space="preserve"> </w:t>
       </w:r>
-      <w:r>
-        <w:rPr>
-          <w:rFonts w:ascii="Helvetica" w:eastAsia="Times New Roman" w:hAnsi="Helvetica" w:cs="Helvetica"/>
-          <w:color w:val="2D3B45"/>
-          <w:sz w:val="21"/>
-          <w:szCs w:val="21"/>
-        </w:rPr>
-        <w:t>img/ghungroo_</w:t>
+      <w:proofErr w:type="spellStart"/>
+      <w:r>
+        <w:rPr>
+          <w:rFonts w:ascii="Helvetica" w:eastAsia="Times New Roman" w:hAnsi="Helvetica" w:cs="Helvetica"/>
+          <w:color w:val="2D3B45"/>
+          <w:sz w:val="21"/>
+          <w:szCs w:val="21"/>
+        </w:rPr>
+        <w:t>img</w:t>
+      </w:r>
+      <w:proofErr w:type="spellEnd"/>
+      <w:r>
+        <w:rPr>
+          <w:rFonts w:ascii="Helvetica" w:eastAsia="Times New Roman" w:hAnsi="Helvetica" w:cs="Helvetica"/>
+          <w:color w:val="2D3B45"/>
+          <w:sz w:val="21"/>
+          <w:szCs w:val="21"/>
+        </w:rPr>
+        <w:t>/ghungroo_</w:t>
       </w:r>
       <w:r>
         <w:rPr>
@@ -1212,6 +1276,15 @@
         </w:rPr>
         <w:t>class for block elements, which by default is hidden in a mobile view, so the content is reduced.</w:t>
       </w:r>
+      <w:r>
+        <w:rPr>
+          <w:rFonts w:ascii="Helvetica" w:eastAsia="Times New Roman" w:hAnsi="Helvetica" w:cs="Helvetica"/>
+          <w:color w:val="2D3B45"/>
+          <w:sz w:val="21"/>
+          <w:szCs w:val="21"/>
+        </w:rPr>
+        <w:t xml:space="preserve"> So this helps me reduce the content that is shown to the viewer in a small device.</w:t>
+      </w:r>
     </w:p>
     <w:p>
       <w:pPr>
@@ -1298,6 +1371,75 @@
         </w:rPr>
         <w:t>’ is hidden in mobile view.</w:t>
       </w:r>
+    </w:p>
+    <w:p>
+      <w:pPr>
+        <w:shd w:val="clear" w:color="auto" w:fill="FFFFFF"/>
+        <w:spacing w:before="180" w:after="180" w:line="240" w:lineRule="auto"/>
+      </w:pPr>
+      <w:r>
+        <w:rPr>
+          <w:rFonts w:ascii="Helvetica" w:eastAsia="Times New Roman" w:hAnsi="Helvetica" w:cs="Helvetica"/>
+          <w:color w:val="2D3B45"/>
+          <w:sz w:val="21"/>
+          <w:szCs w:val="21"/>
+        </w:rPr>
+        <w:t>3. I added some responsive video elements one in home.html and the other in ac</w:t>
+      </w:r>
+      <w:r>
+        <w:rPr>
+          <w:rFonts w:ascii="Helvetica" w:eastAsia="Times New Roman" w:hAnsi="Helvetica" w:cs="Helvetica"/>
+          <w:color w:val="2D3B45"/>
+          <w:sz w:val="21"/>
+          <w:szCs w:val="21"/>
+        </w:rPr>
+        <w:t xml:space="preserve">ademy.html. Both will be inside a hide-m class, so streaming video is not really visible on small width phones. I got the code for this from </w:t>
+      </w:r>
+      <w:hyperlink r:id="rId7" w:tgtFrame="_blank" w:history="1">
+        <w:r>
+          <w:rPr>
+            <w:rStyle w:val="Hyperlink"/>
+            <w:rFonts w:ascii="Arial" w:hAnsi="Arial" w:cs="Arial"/>
+            <w:color w:val="1155CC"/>
+            <w:sz w:val="19"/>
+            <w:szCs w:val="19"/>
+            <w:shd w:val="clear" w:color="auto" w:fill="FFFFFF"/>
+          </w:rPr>
+          <w:t>https://css-tricks.com/NetMag/FluidWidthVideo/Article-FluidWidthVideo.php</w:t>
+        </w:r>
+      </w:hyperlink>
+      <w:r>
+        <w:t xml:space="preserve">.  </w:t>
+      </w:r>
+    </w:p>
+    <w:p>
+      <w:pPr>
+        <w:shd w:val="clear" w:color="auto" w:fill="FFFFFF"/>
+        <w:spacing w:before="180" w:after="180" w:line="240" w:lineRule="auto"/>
+      </w:pPr>
+      <w:r>
+        <w:t xml:space="preserve">Polite brag alert, the dancer in both the videos is my daughter </w:t>
+      </w:r>
+      <w:r>
+        <w:sym w:font="Wingdings" w:char="F04A"/>
+      </w:r>
+      <w:r>
+        <w:t xml:space="preserve"> !</w:t>
+      </w:r>
+    </w:p>
+    <w:p>
+      <w:pPr>
+        <w:shd w:val="clear" w:color="auto" w:fill="FFFFFF"/>
+        <w:spacing w:before="180" w:after="180" w:line="240" w:lineRule="auto"/>
+        <w:rPr>
+          <w:rFonts w:ascii="Helvetica" w:eastAsia="Times New Roman" w:hAnsi="Helvetica" w:cs="Helvetica"/>
+          <w:color w:val="2D3B45"/>
+          <w:sz w:val="21"/>
+          <w:szCs w:val="21"/>
+        </w:rPr>
+      </w:pPr>
+      <w:bookmarkStart w:id="0" w:name="_GoBack"/>
+      <w:bookmarkEnd w:id="0"/>
     </w:p>
     <w:p>
       <w:pPr>

</xml_diff>